<commit_message>
Eerste planning Aleyna SB
</commit_message>
<xml_diff>
--- a/I-Talent/StudyBuddy/Aleyna/.NET_ES/Aleyna_NET_ES_Sessie1_Uren.docx
+++ b/I-Talent/StudyBuddy/Aleyna/.NET_ES/Aleyna_NET_ES_Sessie1_Uren.docx
@@ -8,14 +8,7 @@
         <w:rPr>
           <w:u w:val="single"/>
         </w:rPr>
-        <w:t xml:space="preserve">Naam </w:t>
-      </w:r>
-      <w:proofErr w:type="gramStart"/>
-      <w:r>
-        <w:rPr>
-          <w:u w:val="single"/>
-        </w:rPr>
-        <w:t>tutor</w:t>
+        <w:t>Naam tutor</w:t>
       </w:r>
       <w:r>
         <w:t>:</w:t>
@@ -23,7 +16,6 @@
       <w:r>
         <w:t xml:space="preserve">   </w:t>
       </w:r>
-      <w:proofErr w:type="gramEnd"/>
       <w:r>
         <w:t>Rasmus Leseberg</w:t>
       </w:r>
@@ -166,7 +158,6 @@
               <w:t xml:space="preserve">afspraken vastleggen, lokalen reserveren, bevragen moeilijkheden </w:t>
             </w:r>
             <w:proofErr w:type="spellStart"/>
-            <w:proofErr w:type="gramStart"/>
             <w:r>
               <w:rPr>
                 <w:i/>
@@ -178,14 +169,7 @@
               <w:rPr>
                 <w:i/>
               </w:rPr>
-              <w:t>,…</w:t>
-            </w:r>
-            <w:proofErr w:type="gramEnd"/>
-            <w:r>
-              <w:rPr>
-                <w:i/>
-              </w:rPr>
-              <w:t>)</w:t>
+              <w:t>,…)</w:t>
             </w:r>
             <w:r>
               <w:t xml:space="preserve"> </w:t>
@@ -366,6 +350,9 @@
             <w:pPr>
               <w:jc w:val="center"/>
             </w:pPr>
+            <w:r>
+              <w:t>3</w:t>
+            </w:r>
           </w:p>
         </w:tc>
       </w:tr>
@@ -890,6 +877,12 @@
                 <w:lang w:val="en-GB"/>
               </w:rPr>
             </w:pPr>
+            <w:r>
+              <w:rPr>
+                <w:lang w:val="en-GB"/>
+              </w:rPr>
+              <w:t>30/04/2023</w:t>
+            </w:r>
           </w:p>
         </w:tc>
         <w:tc>
@@ -904,6 +897,12 @@
                 <w:lang w:val="en-GB"/>
               </w:rPr>
             </w:pPr>
+            <w:r>
+              <w:rPr>
+                <w:lang w:val="en-GB"/>
+              </w:rPr>
+              <w:t>07/05/2023</w:t>
+            </w:r>
           </w:p>
         </w:tc>
         <w:tc>
@@ -922,7 +921,7 @@
               <w:rPr>
                 <w:lang w:val="en-GB"/>
               </w:rPr>
-              <w:t>…. / …. / ..……</w:t>
+              <w:t>14/05/2023</w:t>
             </w:r>
           </w:p>
         </w:tc>
@@ -942,7 +941,7 @@
               <w:rPr>
                 <w:lang w:val="en-GB"/>
               </w:rPr>
-              <w:t>…. / …. / ..……</w:t>
+              <w:t>21/05/2023</w:t>
             </w:r>
           </w:p>
         </w:tc>
@@ -986,6 +985,12 @@
                 <w:lang w:val="en-GB"/>
               </w:rPr>
             </w:pPr>
+            <w:r>
+              <w:rPr>
+                <w:lang w:val="en-GB"/>
+              </w:rPr>
+              <w:t>14:00 - 16:00</w:t>
+            </w:r>
           </w:p>
         </w:tc>
         <w:tc>
@@ -1000,6 +1005,12 @@
                 <w:lang w:val="en-GB"/>
               </w:rPr>
             </w:pPr>
+            <w:r>
+              <w:rPr>
+                <w:lang w:val="en-GB"/>
+              </w:rPr>
+              <w:t>14:00 - 16:00</w:t>
+            </w:r>
           </w:p>
         </w:tc>
         <w:tc>
@@ -1018,7 +1029,7 @@
               <w:rPr>
                 <w:lang w:val="en-GB"/>
               </w:rPr>
-              <w:t>……………………..</w:t>
+              <w:t>14:00 - 16:00</w:t>
             </w:r>
           </w:p>
         </w:tc>
@@ -1038,7 +1049,7 @@
               <w:rPr>
                 <w:lang w:val="en-GB"/>
               </w:rPr>
-              <w:t>……………………..</w:t>
+              <w:t>14:00 - 16:00</w:t>
             </w:r>
           </w:p>
         </w:tc>
@@ -1171,6 +1182,13 @@
               </w:rPr>
               <w:t>Namen tutees:</w:t>
             </w:r>
+            <w:r>
+              <w:rPr>
+                <w:b/>
+                <w:lang w:val="en-GB"/>
+              </w:rPr>
+              <w:t xml:space="preserve"> </w:t>
+            </w:r>
           </w:p>
         </w:tc>
         <w:tc>
@@ -1358,6 +1376,9 @@
             <w:pPr>
               <w:jc w:val="center"/>
             </w:pPr>
+            <w:r>
+              <w:t>Ja</w:t>
+            </w:r>
           </w:p>
         </w:tc>
         <w:tc>

</xml_diff>